<commit_message>
More diagrams and report progress
</commit_message>
<xml_diff>
--- a/ITI_Labs/Lab8/Report/Lab7.docx
+++ b/ITI_Labs/Lab8/Report/Lab7.docx
@@ -154,8 +154,11 @@
         <w:pStyle w:val="SubHeadingAmeer"/>
       </w:pPr>
       <w:r>
+        <w:rPr>
+          <w:noProof/>
+        </w:rPr>
         <w:drawing>
-          <wp:inline distT="0" distB="0" distL="0" distR="0" wp14:anchorId="7AC9DB1E" wp14:editId="51909172">
+          <wp:inline distT="0" distB="0" distL="0" distR="0" wp14:anchorId="7AC9DB1E" wp14:editId="356AAADB">
             <wp:extent cx="6188383" cy="2683933"/>
             <wp:effectExtent l="0" t="0" r="0" b="2540"/>
             <wp:docPr id="54513495" name="Picture 1"/>
@@ -216,24 +219,14 @@
       <w:r>
         <w:t xml:space="preserve">Figure </w:t>
       </w:r>
-      <w:r>
-        <w:fldChar w:fldCharType="begin"/>
-      </w:r>
-      <w:r>
-        <w:instrText xml:space="preserve"> SEQ Figure \* ARABIC </w:instrText>
-      </w:r>
-      <w:r>
-        <w:fldChar w:fldCharType="separate"/>
-      </w:r>
-      <w:r>
-        <w:rPr>
-          <w:noProof/>
-        </w:rPr>
-        <w:t>1</w:t>
-      </w:r>
-      <w:r>
-        <w:fldChar w:fldCharType="end"/>
-      </w:r>
+      <w:fldSimple w:instr=" SEQ Figure \* ARABIC ">
+        <w:r>
+          <w:rPr>
+            <w:noProof/>
+          </w:rPr>
+          <w:t>1</w:t>
+        </w:r>
+      </w:fldSimple>
       <w:r>
         <w:t xml:space="preserve"> Behavioral Model Schematic</w:t>
       </w:r>
@@ -309,24 +302,14 @@
       <w:r>
         <w:t xml:space="preserve">Figure </w:t>
       </w:r>
-      <w:r>
-        <w:fldChar w:fldCharType="begin"/>
-      </w:r>
-      <w:r>
-        <w:instrText xml:space="preserve"> SEQ Figure \* ARABIC </w:instrText>
-      </w:r>
-      <w:r>
-        <w:fldChar w:fldCharType="separate"/>
-      </w:r>
-      <w:r>
-        <w:rPr>
-          <w:noProof/>
-        </w:rPr>
-        <w:t>2</w:t>
-      </w:r>
-      <w:r>
-        <w:fldChar w:fldCharType="end"/>
-      </w:r>
+      <w:fldSimple w:instr=" SEQ Figure \* ARABIC ">
+        <w:r>
+          <w:rPr>
+            <w:noProof/>
+          </w:rPr>
+          <w:t>2</w:t>
+        </w:r>
+      </w:fldSimple>
       <w:r>
         <w:t xml:space="preserve"> Testbench Schematic</w:t>
       </w:r>
@@ -415,24 +398,14 @@
       <w:r>
         <w:t xml:space="preserve">Figure </w:t>
       </w:r>
-      <w:r>
-        <w:fldChar w:fldCharType="begin"/>
-      </w:r>
-      <w:r>
-        <w:instrText xml:space="preserve"> SEQ Figure \* ARABIC </w:instrText>
-      </w:r>
-      <w:r>
-        <w:fldChar w:fldCharType="separate"/>
-      </w:r>
-      <w:r>
-        <w:rPr>
-          <w:noProof/>
-        </w:rPr>
-        <w:t>3</w:t>
-      </w:r>
-      <w:r>
-        <w:fldChar w:fldCharType="end"/>
-      </w:r>
+      <w:fldSimple w:instr=" SEQ Figure \* ARABIC ">
+        <w:r>
+          <w:rPr>
+            <w:noProof/>
+          </w:rPr>
+          <w:t>3</w:t>
+        </w:r>
+      </w:fldSimple>
       <w:r>
         <w:t xml:space="preserve"> DC Gain in Mag</w:t>
       </w:r>
@@ -502,24 +475,14 @@
       <w:r>
         <w:t xml:space="preserve">Figure </w:t>
       </w:r>
-      <w:r>
-        <w:fldChar w:fldCharType="begin"/>
-      </w:r>
-      <w:r>
-        <w:instrText xml:space="preserve"> SEQ Figure \* ARABIC </w:instrText>
-      </w:r>
-      <w:r>
-        <w:fldChar w:fldCharType="separate"/>
-      </w:r>
-      <w:r>
-        <w:rPr>
-          <w:noProof/>
-        </w:rPr>
-        <w:t>4</w:t>
-      </w:r>
-      <w:r>
-        <w:fldChar w:fldCharType="end"/>
-      </w:r>
+      <w:fldSimple w:instr=" SEQ Figure \* ARABIC ">
+        <w:r>
+          <w:rPr>
+            <w:noProof/>
+          </w:rPr>
+          <w:t>4</w:t>
+        </w:r>
+      </w:fldSimple>
       <w:r>
         <w:t xml:space="preserve"> DC Gain in dB</w:t>
       </w:r>
@@ -606,24 +569,14 @@
       <w:r>
         <w:t xml:space="preserve">Figure </w:t>
       </w:r>
-      <w:r>
-        <w:fldChar w:fldCharType="begin"/>
-      </w:r>
-      <w:r>
-        <w:instrText xml:space="preserve"> SEQ Figure \* ARABIC </w:instrText>
-      </w:r>
-      <w:r>
-        <w:fldChar w:fldCharType="separate"/>
-      </w:r>
-      <w:r>
-        <w:rPr>
-          <w:noProof/>
-        </w:rPr>
-        <w:t>5</w:t>
-      </w:r>
-      <w:r>
-        <w:fldChar w:fldCharType="end"/>
-      </w:r>
+      <w:fldSimple w:instr=" SEQ Figure \* ARABIC ">
+        <w:r>
+          <w:rPr>
+            <w:noProof/>
+          </w:rPr>
+          <w:t>5</w:t>
+        </w:r>
+      </w:fldSimple>
       <w:r>
         <w:t xml:space="preserve"> Gain Bode Plot Annotated CIN = 4pF</w:t>
       </w:r>
@@ -694,24 +647,14 @@
       <w:r>
         <w:t xml:space="preserve">Figure </w:t>
       </w:r>
-      <w:r>
-        <w:fldChar w:fldCharType="begin"/>
-      </w:r>
-      <w:r>
-        <w:instrText xml:space="preserve"> SEQ Figure \* ARABIC </w:instrText>
-      </w:r>
-      <w:r>
-        <w:fldChar w:fldCharType="separate"/>
-      </w:r>
-      <w:r>
-        <w:rPr>
-          <w:noProof/>
-        </w:rPr>
-        <w:t>6</w:t>
-      </w:r>
-      <w:r>
-        <w:fldChar w:fldCharType="end"/>
-      </w:r>
+      <w:fldSimple w:instr=" SEQ Figure \* ARABIC ">
+        <w:r>
+          <w:rPr>
+            <w:noProof/>
+          </w:rPr>
+          <w:t>6</w:t>
+        </w:r>
+      </w:fldSimple>
       <w:r>
         <w:t xml:space="preserve"> Gain Bode Plot Annotated CIN </w:t>
       </w:r>
@@ -1065,24 +1008,14 @@
       <w:r>
         <w:t xml:space="preserve">Table </w:t>
       </w:r>
-      <w:r>
-        <w:fldChar w:fldCharType="begin"/>
-      </w:r>
-      <w:r>
-        <w:instrText xml:space="preserve"> SEQ Table \* ARABIC </w:instrText>
-      </w:r>
-      <w:r>
-        <w:fldChar w:fldCharType="separate"/>
-      </w:r>
-      <w:r>
-        <w:rPr>
-          <w:noProof/>
-        </w:rPr>
-        <w:t>1</w:t>
-      </w:r>
-      <w:r>
-        <w:fldChar w:fldCharType="end"/>
-      </w:r>
+      <w:fldSimple w:instr=" SEQ Table \* ARABIC ">
+        <w:r>
+          <w:rPr>
+            <w:noProof/>
+          </w:rPr>
+          <w:t>1</w:t>
+        </w:r>
+      </w:fldSimple>
       <w:r>
         <w:t xml:space="preserve"> Results from Simulation</w:t>
       </w:r>
@@ -1779,25 +1712,7 @@
             <w:rPr>
               <w:rFonts w:ascii="Cambria Math" w:hAnsi="Cambria Math"/>
             </w:rPr>
-            <m:t xml:space="preserve">MHz, </m:t>
-          </m:r>
-          <m:r>
-            <m:rPr>
-              <m:sty m:val="bi"/>
-            </m:rPr>
-            <w:rPr>
-              <w:rFonts w:ascii="Cambria Math" w:hAnsi="Cambria Math"/>
-            </w:rPr>
-            <m:t xml:space="preserve">  </m:t>
-          </m:r>
-          <m:r>
-            <m:rPr>
-              <m:sty m:val="bi"/>
-            </m:rPr>
-            <w:rPr>
-              <w:rFonts w:ascii="Cambria Math" w:hAnsi="Cambria Math"/>
-            </w:rPr>
-            <m:t>2.721</m:t>
+            <m:t>MHz,   2.721</m:t>
           </m:r>
           <m:r>
             <m:rPr>
@@ -2930,24 +2845,14 @@
       <w:r>
         <w:t xml:space="preserve">Figure </w:t>
       </w:r>
-      <w:r>
-        <w:fldChar w:fldCharType="begin"/>
-      </w:r>
-      <w:r>
-        <w:instrText xml:space="preserve"> SEQ Figure \* ARABIC </w:instrText>
-      </w:r>
-      <w:r>
-        <w:fldChar w:fldCharType="separate"/>
-      </w:r>
-      <w:r>
-        <w:rPr>
-          <w:noProof/>
-        </w:rPr>
-        <w:t>7</w:t>
-      </w:r>
-      <w:r>
-        <w:fldChar w:fldCharType="end"/>
-      </w:r>
+      <w:fldSimple w:instr=" SEQ Figure \* ARABIC ">
+        <w:r>
+          <w:rPr>
+            <w:noProof/>
+          </w:rPr>
+          <w:t>7</w:t>
+        </w:r>
+      </w:fldSimple>
       <w:r>
         <w:t xml:space="preserve"> LG Overlaid in Mag</w:t>
       </w:r>
@@ -3017,24 +2922,14 @@
       <w:r>
         <w:t xml:space="preserve">Figure </w:t>
       </w:r>
-      <w:r>
-        <w:fldChar w:fldCharType="begin"/>
-      </w:r>
-      <w:r>
-        <w:instrText xml:space="preserve"> SEQ Figure \* ARABIC </w:instrText>
-      </w:r>
-      <w:r>
-        <w:fldChar w:fldCharType="separate"/>
-      </w:r>
-      <w:r>
-        <w:rPr>
-          <w:noProof/>
-        </w:rPr>
-        <w:t>8</w:t>
-      </w:r>
-      <w:r>
-        <w:fldChar w:fldCharType="end"/>
-      </w:r>
+      <w:fldSimple w:instr=" SEQ Figure \* ARABIC ">
+        <w:r>
+          <w:rPr>
+            <w:noProof/>
+          </w:rPr>
+          <w:t>8</w:t>
+        </w:r>
+      </w:fldSimple>
       <w:r>
         <w:t xml:space="preserve"> LG Overlaid in dB</w:t>
       </w:r>
@@ -3121,24 +3016,14 @@
       <w:r>
         <w:t xml:space="preserve">Figure </w:t>
       </w:r>
-      <w:r>
-        <w:fldChar w:fldCharType="begin"/>
-      </w:r>
-      <w:r>
-        <w:instrText xml:space="preserve"> SEQ Figure \* ARABIC </w:instrText>
-      </w:r>
-      <w:r>
-        <w:fldChar w:fldCharType="separate"/>
-      </w:r>
-      <w:r>
-        <w:rPr>
-          <w:noProof/>
-        </w:rPr>
-        <w:t>9</w:t>
-      </w:r>
-      <w:r>
-        <w:fldChar w:fldCharType="end"/>
-      </w:r>
+      <w:fldSimple w:instr=" SEQ Figure \* ARABIC ">
+        <w:r>
+          <w:rPr>
+            <w:noProof/>
+          </w:rPr>
+          <w:t>9</w:t>
+        </w:r>
+      </w:fldSimple>
       <w:r>
         <w:t xml:space="preserve"> LG Bode Plot Annotated CIN = 4pF</w:t>
       </w:r>
@@ -3209,24 +3094,14 @@
       <w:r>
         <w:t xml:space="preserve">Figure </w:t>
       </w:r>
-      <w:r>
-        <w:fldChar w:fldCharType="begin"/>
-      </w:r>
-      <w:r>
-        <w:instrText xml:space="preserve"> SEQ Figure \* ARABIC </w:instrText>
-      </w:r>
-      <w:r>
-        <w:fldChar w:fldCharType="separate"/>
-      </w:r>
-      <w:r>
-        <w:rPr>
-          <w:noProof/>
-        </w:rPr>
-        <w:t>10</w:t>
-      </w:r>
-      <w:r>
-        <w:fldChar w:fldCharType="end"/>
-      </w:r>
+      <w:fldSimple w:instr=" SEQ Figure \* ARABIC ">
+        <w:r>
+          <w:rPr>
+            <w:noProof/>
+          </w:rPr>
+          <w:t>10</w:t>
+        </w:r>
+      </w:fldSimple>
       <w:r>
         <w:t xml:space="preserve"> LG Bode Plot Annotated CIN = 12pF</w:t>
       </w:r>
@@ -3968,25 +3843,7 @@
             <w:rPr>
               <w:rFonts w:ascii="Cambria Math" w:hAnsi="Cambria Math"/>
             </w:rPr>
-            <m:t xml:space="preserve">DC </m:t>
-          </m:r>
-          <m:r>
-            <w:rPr>
-              <w:rFonts w:ascii="Cambria Math" w:hAnsi="Cambria Math"/>
-            </w:rPr>
-            <m:t xml:space="preserve">LG </m:t>
-          </m:r>
-          <m:r>
-            <w:rPr>
-              <w:rFonts w:ascii="Cambria Math" w:hAnsi="Cambria Math"/>
-            </w:rPr>
-            <m:t>Gain=</m:t>
-          </m:r>
-          <m:r>
-            <w:rPr>
-              <w:rFonts w:ascii="Cambria Math" w:hAnsi="Cambria Math"/>
-            </w:rPr>
-            <m:t>LG=β</m:t>
+            <m:t>DC LG Gain=LG=β</m:t>
           </m:r>
           <m:sSub>
             <m:sSubPr>
@@ -4027,25 +3884,7 @@
             <w:rPr>
               <w:rFonts w:ascii="Cambria Math" w:hAnsi="Cambria Math"/>
             </w:rPr>
-            <m:t>26.5</m:t>
-          </m:r>
-          <m:r>
-            <m:rPr>
-              <m:sty m:val="bi"/>
-            </m:rPr>
-            <w:rPr>
-              <w:rFonts w:ascii="Cambria Math" w:hAnsi="Cambria Math"/>
-            </w:rPr>
-            <m:t xml:space="preserve"> ,   </m:t>
-          </m:r>
-          <m:r>
-            <m:rPr>
-              <m:sty m:val="bi"/>
-            </m:rPr>
-            <w:rPr>
-              <w:rFonts w:ascii="Cambria Math" w:hAnsi="Cambria Math"/>
-            </w:rPr>
-            <m:t>13.25→28.465</m:t>
+            <m:t>26.5 ,   13.25→28.465</m:t>
           </m:r>
           <m:r>
             <m:rPr>
@@ -4209,13 +4048,7 @@
             <w:rPr>
               <w:rFonts w:ascii="Cambria Math" w:hAnsi="Cambria Math"/>
             </w:rPr>
-            <m:t>=</m:t>
-          </m:r>
-          <m:r>
-            <w:rPr>
-              <w:rFonts w:ascii="Cambria Math" w:hAnsi="Cambria Math"/>
-            </w:rPr>
-            <m:t>GB</m:t>
+            <m:t>=GB</m:t>
           </m:r>
           <m:sSub>
             <m:sSubPr>
@@ -4265,16 +4098,7 @@
             <w:rPr>
               <w:rFonts w:ascii="Cambria Math" w:hAnsi="Cambria Math"/>
             </w:rPr>
-            <m:t xml:space="preserve">MHz,   </m:t>
-          </m:r>
-          <m:r>
-            <m:rPr>
-              <m:sty m:val="bi"/>
-            </m:rPr>
-            <w:rPr>
-              <w:rFonts w:ascii="Cambria Math" w:hAnsi="Cambria Math"/>
-            </w:rPr>
-            <m:t>2.53</m:t>
+            <m:t>MHz,   2.53</m:t>
           </m:r>
           <m:r>
             <m:rPr>
@@ -5308,24 +5132,14 @@
       <w:r>
         <w:t xml:space="preserve">Figure </w:t>
       </w:r>
-      <w:r>
-        <w:fldChar w:fldCharType="begin"/>
-      </w:r>
-      <w:r>
-        <w:instrText xml:space="preserve"> SEQ Figure \* ARABIC </w:instrText>
-      </w:r>
-      <w:r>
-        <w:fldChar w:fldCharType="separate"/>
-      </w:r>
-      <w:r>
-        <w:rPr>
-          <w:noProof/>
-        </w:rPr>
-        <w:t>11</w:t>
-      </w:r>
-      <w:r>
-        <w:fldChar w:fldCharType="end"/>
-      </w:r>
+      <w:fldSimple w:instr=" SEQ Figure \* ARABIC ">
+        <w:r>
+          <w:rPr>
+            <w:noProof/>
+          </w:rPr>
+          <w:t>11</w:t>
+        </w:r>
+      </w:fldSimple>
       <w:r>
         <w:t xml:space="preserve"> Gain Sweeping GM</w:t>
       </w:r>
@@ -5397,24 +5211,14 @@
       <w:r>
         <w:t xml:space="preserve">Figure </w:t>
       </w:r>
-      <w:r>
-        <w:fldChar w:fldCharType="begin"/>
-      </w:r>
-      <w:r>
-        <w:instrText xml:space="preserve"> SEQ Figure \* ARABIC </w:instrText>
-      </w:r>
-      <w:r>
-        <w:fldChar w:fldCharType="separate"/>
-      </w:r>
-      <w:r>
-        <w:rPr>
-          <w:noProof/>
-        </w:rPr>
-        <w:t>12</w:t>
-      </w:r>
-      <w:r>
-        <w:fldChar w:fldCharType="end"/>
-      </w:r>
+      <w:fldSimple w:instr=" SEQ Figure \* ARABIC ">
+        <w:r>
+          <w:rPr>
+            <w:noProof/>
+          </w:rPr>
+          <w:t>12</w:t>
+        </w:r>
+      </w:fldSimple>
       <w:r>
         <w:t xml:space="preserve"> Gain Sweeping ROUT</w:t>
       </w:r>
@@ -5564,6 +5368,161 @@
     <w:p>
       <w:pPr>
         <w:pStyle w:val="SubHeadingAmeer"/>
+        <w:keepNext/>
+      </w:pPr>
+      <w:r>
+        <w:rPr>
+          <w:noProof/>
+        </w:rPr>
+        <w:drawing>
+          <wp:inline distT="0" distB="0" distL="0" distR="0" wp14:anchorId="2E25152E" wp14:editId="2D294746">
+            <wp:extent cx="6187440" cy="3482340"/>
+            <wp:effectExtent l="0" t="0" r="3810" b="3810"/>
+            <wp:docPr id="963147659" name="Picture 1"/>
+            <wp:cNvGraphicFramePr>
+              <a:graphicFrameLocks xmlns:a="http://schemas.openxmlformats.org/drawingml/2006/main" noChangeAspect="1"/>
+            </wp:cNvGraphicFramePr>
+            <a:graphic xmlns:a="http://schemas.openxmlformats.org/drawingml/2006/main">
+              <a:graphicData uri="http://schemas.openxmlformats.org/drawingml/2006/picture">
+                <pic:pic xmlns:pic="http://schemas.openxmlformats.org/drawingml/2006/picture">
+                  <pic:nvPicPr>
+                    <pic:cNvPr id="0" name="Picture 1"/>
+                    <pic:cNvPicPr>
+                      <a:picLocks noChangeAspect="1" noChangeArrowheads="1"/>
+                    </pic:cNvPicPr>
+                  </pic:nvPicPr>
+                  <pic:blipFill>
+                    <a:blip r:embed="rId19">
+                      <a:extLst>
+                        <a:ext uri="{28A0092B-C50C-407E-A947-70E740481C1C}">
+                          <a14:useLocalDpi xmlns:a14="http://schemas.microsoft.com/office/drawing/2010/main" val="0"/>
+                        </a:ext>
+                      </a:extLst>
+                    </a:blip>
+                    <a:srcRect/>
+                    <a:stretch>
+                      <a:fillRect/>
+                    </a:stretch>
+                  </pic:blipFill>
+                  <pic:spPr bwMode="auto">
+                    <a:xfrm>
+                      <a:off x="0" y="0"/>
+                      <a:ext cx="6187440" cy="3482340"/>
+                    </a:xfrm>
+                    <a:prstGeom prst="rect">
+                      <a:avLst/>
+                    </a:prstGeom>
+                    <a:noFill/>
+                    <a:ln>
+                      <a:noFill/>
+                    </a:ln>
+                  </pic:spPr>
+                </pic:pic>
+              </a:graphicData>
+            </a:graphic>
+          </wp:inline>
+        </w:drawing>
+      </w:r>
+    </w:p>
+    <w:p>
+      <w:pPr>
+        <w:pStyle w:val="Caption"/>
+      </w:pPr>
+      <w:r>
+        <w:t xml:space="preserve">Figure </w:t>
+      </w:r>
+      <w:fldSimple w:instr=" SEQ Figure \* ARABIC ">
+        <w:r>
+          <w:rPr>
+            <w:noProof/>
+          </w:rPr>
+          <w:t>13</w:t>
+        </w:r>
+      </w:fldSimple>
+      <w:r>
+        <w:t xml:space="preserve"> Gain in Mag</w:t>
+      </w:r>
+    </w:p>
+    <w:p>
+      <w:pPr>
+        <w:keepNext/>
+      </w:pPr>
+      <w:r>
+        <w:rPr>
+          <w:noProof/>
+        </w:rPr>
+        <w:drawing>
+          <wp:inline distT="0" distB="0" distL="0" distR="0" wp14:anchorId="7C1061BD" wp14:editId="7BA34E84">
+            <wp:extent cx="6187440" cy="3482340"/>
+            <wp:effectExtent l="0" t="0" r="3810" b="3810"/>
+            <wp:docPr id="178712431" name="Picture 2"/>
+            <wp:cNvGraphicFramePr>
+              <a:graphicFrameLocks xmlns:a="http://schemas.openxmlformats.org/drawingml/2006/main" noChangeAspect="1"/>
+            </wp:cNvGraphicFramePr>
+            <a:graphic xmlns:a="http://schemas.openxmlformats.org/drawingml/2006/main">
+              <a:graphicData uri="http://schemas.openxmlformats.org/drawingml/2006/picture">
+                <pic:pic xmlns:pic="http://schemas.openxmlformats.org/drawingml/2006/picture">
+                  <pic:nvPicPr>
+                    <pic:cNvPr id="0" name="Picture 2"/>
+                    <pic:cNvPicPr>
+                      <a:picLocks noChangeAspect="1" noChangeArrowheads="1"/>
+                    </pic:cNvPicPr>
+                  </pic:nvPicPr>
+                  <pic:blipFill>
+                    <a:blip r:embed="rId20">
+                      <a:extLst>
+                        <a:ext uri="{28A0092B-C50C-407E-A947-70E740481C1C}">
+                          <a14:useLocalDpi xmlns:a14="http://schemas.microsoft.com/office/drawing/2010/main" val="0"/>
+                        </a:ext>
+                      </a:extLst>
+                    </a:blip>
+                    <a:srcRect/>
+                    <a:stretch>
+                      <a:fillRect/>
+                    </a:stretch>
+                  </pic:blipFill>
+                  <pic:spPr bwMode="auto">
+                    <a:xfrm>
+                      <a:off x="0" y="0"/>
+                      <a:ext cx="6187440" cy="3482340"/>
+                    </a:xfrm>
+                    <a:prstGeom prst="rect">
+                      <a:avLst/>
+                    </a:prstGeom>
+                    <a:noFill/>
+                    <a:ln>
+                      <a:noFill/>
+                    </a:ln>
+                  </pic:spPr>
+                </pic:pic>
+              </a:graphicData>
+            </a:graphic>
+          </wp:inline>
+        </w:drawing>
+      </w:r>
+    </w:p>
+    <w:p>
+      <w:pPr>
+        <w:pStyle w:val="Caption"/>
+      </w:pPr>
+      <w:r>
+        <w:t xml:space="preserve">Figure </w:t>
+      </w:r>
+      <w:fldSimple w:instr=" SEQ Figure \* ARABIC ">
+        <w:r>
+          <w:rPr>
+            <w:noProof/>
+          </w:rPr>
+          <w:t>14</w:t>
+        </w:r>
+      </w:fldSimple>
+      <w:r>
+        <w:t xml:space="preserve"> Gain in dB</w:t>
+      </w:r>
+    </w:p>
+    <w:p>
+      <w:pPr>
+        <w:pStyle w:val="SubHeadingAmeer"/>
         <w:rPr>
           <w:rFonts w:eastAsiaTheme="minorEastAsia"/>
         </w:rPr>
@@ -5578,8 +5537,8 @@
       </w:pPr>
     </w:p>
     <w:sectPr>
-      <w:headerReference w:type="default" r:id="rId19"/>
-      <w:footerReference w:type="default" r:id="rId20"/>
+      <w:headerReference w:type="default" r:id="rId21"/>
+      <w:footerReference w:type="default" r:id="rId22"/>
       <w:pgSz w:w="11906" w:h="16838" w:code="9"/>
       <w:pgMar w:top="1440" w:right="1080" w:bottom="1440" w:left="1080" w:header="720" w:footer="720" w:gutter="0"/>
       <w:pgNumType w:start="0"/>

</xml_diff>